<commit_message>
Yeni use caseler eklendi
</commit_message>
<xml_diff>
--- a/project_assignment_2/481_proje_design_document.docx
+++ b/project_assignment_2/481_proje_design_document.docx
@@ -384,6 +384,30 @@
       <w:pPr>
         <w:pStyle w:val="ListeParagraf"/>
         <w:numPr>
+          <w:ilvl w:val="0"/>
+          <w:numId w:val="3"/>
+        </w:numPr>
+        <w:rPr>
+          <w:b/>
+          <w:bCs/>
+          <w:sz w:val="24"/>
+          <w:szCs w:val="24"/>
+        </w:rPr>
+      </w:pPr>
+      <w:r>
+        <w:rPr>
+          <w:b/>
+          <w:bCs/>
+          <w:sz w:val="24"/>
+          <w:szCs w:val="24"/>
+        </w:rPr>
+        <w:t>Design Decisions</w:t>
+      </w:r>
+    </w:p>
+    <w:p>
+      <w:pPr>
+        <w:pStyle w:val="ListeParagraf"/>
+        <w:numPr>
           <w:ilvl w:val="1"/>
           <w:numId w:val="3"/>
         </w:numPr>
@@ -401,7 +425,31 @@
           <w:sz w:val="24"/>
           <w:szCs w:val="24"/>
         </w:rPr>
-        <w:t>Demo Requirement</w:t>
+        <w:t>Technology Comparisons</w:t>
+      </w:r>
+    </w:p>
+    <w:p>
+      <w:pPr>
+        <w:pStyle w:val="ListeParagraf"/>
+        <w:numPr>
+          <w:ilvl w:val="1"/>
+          <w:numId w:val="3"/>
+        </w:numPr>
+        <w:rPr>
+          <w:b/>
+          <w:bCs/>
+          <w:sz w:val="24"/>
+          <w:szCs w:val="24"/>
+        </w:rPr>
+      </w:pPr>
+      <w:r>
+        <w:rPr>
+          <w:b/>
+          <w:bCs/>
+          <w:sz w:val="24"/>
+          <w:szCs w:val="24"/>
+        </w:rPr>
+        <w:t>Decision Justifications</w:t>
       </w:r>
     </w:p>
     <w:p>
@@ -425,7 +473,7 @@
           <w:sz w:val="24"/>
           <w:szCs w:val="24"/>
         </w:rPr>
-        <w:t>Design Decisions</w:t>
+        <w:t>GitHub Commit Requirement</w:t>
       </w:r>
     </w:p>
     <w:p>
@@ -436,80 +484,6 @@
           <w:numId w:val="3"/>
         </w:numPr>
         <w:rPr>
-          <w:b/>
-          <w:bCs/>
-          <w:sz w:val="24"/>
-          <w:szCs w:val="24"/>
-        </w:rPr>
-      </w:pPr>
-      <w:r>
-        <w:rPr>
-          <w:b/>
-          <w:bCs/>
-          <w:sz w:val="24"/>
-          <w:szCs w:val="24"/>
-        </w:rPr>
-        <w:t>Technology Comparisons</w:t>
-      </w:r>
-    </w:p>
-    <w:p>
-      <w:pPr>
-        <w:pStyle w:val="ListeParagraf"/>
-        <w:numPr>
-          <w:ilvl w:val="1"/>
-          <w:numId w:val="3"/>
-        </w:numPr>
-        <w:rPr>
-          <w:b/>
-          <w:bCs/>
-          <w:sz w:val="24"/>
-          <w:szCs w:val="24"/>
-        </w:rPr>
-      </w:pPr>
-      <w:r>
-        <w:rPr>
-          <w:b/>
-          <w:bCs/>
-          <w:sz w:val="24"/>
-          <w:szCs w:val="24"/>
-        </w:rPr>
-        <w:t>Decision Justifications</w:t>
-      </w:r>
-    </w:p>
-    <w:p>
-      <w:pPr>
-        <w:pStyle w:val="ListeParagraf"/>
-        <w:numPr>
-          <w:ilvl w:val="0"/>
-          <w:numId w:val="3"/>
-        </w:numPr>
-        <w:rPr>
-          <w:b/>
-          <w:bCs/>
-          <w:sz w:val="24"/>
-          <w:szCs w:val="24"/>
-        </w:rPr>
-      </w:pPr>
-      <w:r>
-        <w:rPr>
-          <w:b/>
-          <w:bCs/>
-          <w:sz w:val="24"/>
-          <w:szCs w:val="24"/>
-        </w:rPr>
-        <w:t>GitHub Commit Requirement</w:t>
-      </w:r>
-    </w:p>
-    <w:p>
-      <w:pPr>
-        <w:pStyle w:val="ListeParagraf"/>
-        <w:numPr>
-          <w:ilvl w:val="1"/>
-          <w:numId w:val="3"/>
-        </w:numPr>
-        <w:rPr>
-          <w:b/>
-          <w:bCs/>
           <w:sz w:val="24"/>
           <w:szCs w:val="24"/>
         </w:rPr>
@@ -523,39 +497,7 @@
         </w:rPr>
         <w:t>Code Implementations &amp; Interfaces</w:t>
       </w:r>
-    </w:p>
-    <w:p>
-      <w:pPr>
-        <w:pStyle w:val="ListeParagraf"/>
-        <w:numPr>
-          <w:ilvl w:val="1"/>
-          <w:numId w:val="3"/>
-        </w:numPr>
-        <w:rPr>
-          <w:b/>
-          <w:bCs/>
-          <w:sz w:val="24"/>
-          <w:szCs w:val="24"/>
-        </w:rPr>
-      </w:pPr>
-      <w:r>
-        <w:rPr>
-          <w:b/>
-          <w:bCs/>
-          <w:sz w:val="24"/>
-          <w:szCs w:val="24"/>
-        </w:rPr>
-        <w:t>Technology Comparisons</w:t>
-      </w:r>
-    </w:p>
-    <w:bookmarkEnd w:id="0"/>
-    <w:p>
-      <w:pPr>
-        <w:rPr>
-          <w:sz w:val="24"/>
-          <w:szCs w:val="24"/>
-        </w:rPr>
-      </w:pPr>
+      <w:bookmarkEnd w:id="0"/>
     </w:p>
     <w:p>
       <w:pPr>
@@ -707,6 +649,22 @@
     </w:p>
     <w:p>
       <w:pPr>
+        <w:rPr>
+          <w:sz w:val="24"/>
+          <w:szCs w:val="24"/>
+        </w:rPr>
+      </w:pPr>
+    </w:p>
+    <w:p>
+      <w:pPr>
+        <w:rPr>
+          <w:sz w:val="24"/>
+          <w:szCs w:val="24"/>
+        </w:rPr>
+      </w:pPr>
+    </w:p>
+    <w:p>
+      <w:pPr>
         <w:pStyle w:val="ListeParagraf"/>
         <w:numPr>
           <w:ilvl w:val="0"/>
@@ -1176,6 +1134,159 @@
       <w:pPr>
         <w:pStyle w:val="ListeParagraf"/>
         <w:numPr>
+          <w:ilvl w:val="2"/>
+          <w:numId w:val="5"/>
+        </w:numPr>
+        <w:rPr>
+          <w:b/>
+          <w:bCs/>
+          <w:sz w:val="24"/>
+          <w:szCs w:val="24"/>
+        </w:rPr>
+      </w:pPr>
+      <w:r>
+        <w:rPr>
+          <w:b/>
+          <w:bCs/>
+          <w:sz w:val="24"/>
+          <w:szCs w:val="24"/>
+        </w:rPr>
+        <w:lastRenderedPageBreak/>
+        <w:t>Medication Tracking and Reminder</w:t>
+      </w:r>
+      <w:r>
+        <w:rPr>
+          <w:sz w:val="24"/>
+          <w:szCs w:val="24"/>
+        </w:rPr>
+        <w:t>: The user logs into the system, adds their medication with its name, dosage, and time. The system sends a notification when the specified conditions are met.</w:t>
+      </w:r>
+    </w:p>
+    <w:p>
+      <w:pPr>
+        <w:pStyle w:val="ListeParagraf"/>
+        <w:numPr>
+          <w:ilvl w:val="2"/>
+          <w:numId w:val="5"/>
+        </w:numPr>
+        <w:rPr>
+          <w:b/>
+          <w:bCs/>
+          <w:sz w:val="24"/>
+          <w:szCs w:val="24"/>
+        </w:rPr>
+      </w:pPr>
+      <w:r>
+        <w:rPr>
+          <w:b/>
+          <w:bCs/>
+          <w:sz w:val="24"/>
+          <w:szCs w:val="24"/>
+        </w:rPr>
+        <w:t>Doctor Appointment Management:</w:t>
+      </w:r>
+      <w:r>
+        <w:rPr>
+          <w:sz w:val="24"/>
+          <w:szCs w:val="24"/>
+        </w:rPr>
+        <w:t xml:space="preserve"> </w:t>
+      </w:r>
+      <w:r>
+        <w:rPr>
+          <w:sz w:val="24"/>
+          <w:szCs w:val="24"/>
+        </w:rPr>
+        <w:t>The user logs into the system, enters the date, time, and doctor's name to add a new appointment. The appointment is saved, and a notification is sent when the time approaches. Appointments can be canceled or updated.</w:t>
+      </w:r>
+    </w:p>
+    <w:p>
+      <w:pPr>
+        <w:pStyle w:val="ListeParagraf"/>
+        <w:numPr>
+          <w:ilvl w:val="2"/>
+          <w:numId w:val="5"/>
+        </w:numPr>
+        <w:rPr>
+          <w:b/>
+          <w:bCs/>
+          <w:sz w:val="24"/>
+          <w:szCs w:val="24"/>
+        </w:rPr>
+      </w:pPr>
+      <w:r>
+        <w:rPr>
+          <w:b/>
+          <w:bCs/>
+          <w:sz w:val="24"/>
+          <w:szCs w:val="24"/>
+        </w:rPr>
+        <w:t>Fitness Tracking:</w:t>
+      </w:r>
+      <w:r>
+        <w:rPr>
+          <w:sz w:val="24"/>
+          <w:szCs w:val="24"/>
+        </w:rPr>
+        <w:t xml:space="preserve"> </w:t>
+      </w:r>
+      <w:r>
+        <w:rPr>
+          <w:sz w:val="24"/>
+          <w:szCs w:val="24"/>
+        </w:rPr>
+        <w:t>The user logs into the system, can manually enter exercise information, and the system tracks whether daily goals are achieved. The user can review past activities in graphs.</w:t>
+      </w:r>
+    </w:p>
+    <w:p>
+      <w:pPr>
+        <w:pStyle w:val="ListeParagraf"/>
+        <w:numPr>
+          <w:ilvl w:val="2"/>
+          <w:numId w:val="5"/>
+        </w:numPr>
+        <w:rPr>
+          <w:b/>
+          <w:bCs/>
+          <w:sz w:val="24"/>
+          <w:szCs w:val="24"/>
+        </w:rPr>
+      </w:pPr>
+      <w:r>
+        <w:rPr>
+          <w:b/>
+          <w:bCs/>
+          <w:sz w:val="24"/>
+          <w:szCs w:val="24"/>
+        </w:rPr>
+        <w:t>Hydration Reminder:</w:t>
+      </w:r>
+      <w:r>
+        <w:rPr>
+          <w:sz w:val="24"/>
+          <w:szCs w:val="24"/>
+        </w:rPr>
+        <w:t xml:space="preserve"> </w:t>
+      </w:r>
+      <w:r>
+        <w:rPr>
+          <w:sz w:val="24"/>
+          <w:szCs w:val="24"/>
+        </w:rPr>
+        <w:t>The user logs into the system, the system sets a daily water goal, and reminds the user to drink water at specified time intervals. The user enters the amount of water they have drunk into the system. The system shows whether the daily goal has been reached</w:t>
+      </w:r>
+      <w:r>
+        <w:rPr>
+          <w:sz w:val="24"/>
+          <w:szCs w:val="24"/>
+        </w:rPr>
+        <w:t>.</w:t>
+      </w:r>
+    </w:p>
+    <w:p>
+      <w:pPr>
+        <w:pStyle w:val="ListeParagraf"/>
+        <w:numPr>
           <w:ilvl w:val="1"/>
           <w:numId w:val="5"/>
         </w:numPr>
@@ -1193,8 +1304,89 @@
           <w:sz w:val="24"/>
           <w:szCs w:val="24"/>
         </w:rPr>
-        <w:lastRenderedPageBreak/>
         <w:t>Requirement Mapping</w:t>
+      </w:r>
+    </w:p>
+    <w:p>
+      <w:pPr>
+        <w:ind w:left="1416"/>
+        <w:rPr>
+          <w:sz w:val="24"/>
+          <w:szCs w:val="24"/>
+        </w:rPr>
+      </w:pPr>
+      <w:r>
+        <w:rPr>
+          <w:sz w:val="24"/>
+          <w:szCs w:val="24"/>
+        </w:rPr>
+        <w:t>First use case uses “Medication Tracking” requirement.</w:t>
+      </w:r>
+      <w:r>
+        <w:rPr>
+          <w:sz w:val="24"/>
+          <w:szCs w:val="24"/>
+        </w:rPr>
+        <w:br/>
+        <w:t xml:space="preserve">Second use case uses “Doctor Appointment Management” </w:t>
+      </w:r>
+      <w:r>
+        <w:rPr>
+          <w:sz w:val="24"/>
+          <w:szCs w:val="24"/>
+        </w:rPr>
+        <w:t>requirement</w:t>
+      </w:r>
+      <w:r>
+        <w:rPr>
+          <w:sz w:val="24"/>
+          <w:szCs w:val="24"/>
+        </w:rPr>
+        <w:t>.</w:t>
+      </w:r>
+      <w:r>
+        <w:rPr>
+          <w:sz w:val="24"/>
+          <w:szCs w:val="24"/>
+        </w:rPr>
+        <w:br/>
+        <w:t xml:space="preserve">Third use case uses “Fitness Tracking” </w:t>
+      </w:r>
+      <w:r>
+        <w:rPr>
+          <w:sz w:val="24"/>
+          <w:szCs w:val="24"/>
+        </w:rPr>
+        <w:t>requirement</w:t>
+      </w:r>
+      <w:r>
+        <w:rPr>
+          <w:sz w:val="24"/>
+          <w:szCs w:val="24"/>
+        </w:rPr>
+        <w:t>.</w:t>
+      </w:r>
+      <w:r>
+        <w:rPr>
+          <w:sz w:val="24"/>
+          <w:szCs w:val="24"/>
+        </w:rPr>
+        <w:br/>
+        <w:t xml:space="preserve">Fourth use case uses “Hydration Reminder” </w:t>
+      </w:r>
+      <w:r>
+        <w:rPr>
+          <w:sz w:val="24"/>
+          <w:szCs w:val="24"/>
+        </w:rPr>
+        <w:t>requirement</w:t>
+      </w:r>
+      <w:r>
+        <w:rPr>
+          <w:sz w:val="24"/>
+          <w:szCs w:val="24"/>
+        </w:rPr>
+        <w:t>.</w:t>
       </w:r>
     </w:p>
     <w:p>
@@ -1223,6 +1415,194 @@
     </w:p>
     <w:p>
       <w:pPr>
+        <w:ind w:left="1416"/>
+        <w:rPr>
+          <w:sz w:val="24"/>
+          <w:szCs w:val="24"/>
+        </w:rPr>
+      </w:pPr>
+      <w:r>
+        <w:rPr>
+          <w:sz w:val="24"/>
+          <w:szCs w:val="24"/>
+        </w:rPr>
+        <w:t>First of all, the login/register moduel will be used in all use cases.</w:t>
+      </w:r>
+    </w:p>
+    <w:p>
+      <w:pPr>
+        <w:ind w:left="1416"/>
+        <w:rPr>
+          <w:sz w:val="24"/>
+          <w:szCs w:val="24"/>
+        </w:rPr>
+      </w:pPr>
+      <w:r>
+        <w:rPr>
+          <w:sz w:val="24"/>
+          <w:szCs w:val="24"/>
+        </w:rPr>
+        <w:t xml:space="preserve">After that, in first use case; </w:t>
+      </w:r>
+      <w:r>
+        <w:rPr>
+          <w:sz w:val="24"/>
+          <w:szCs w:val="24"/>
+        </w:rPr>
+        <w:t>m</w:t>
+      </w:r>
+      <w:r>
+        <w:rPr>
+          <w:sz w:val="24"/>
+          <w:szCs w:val="24"/>
+        </w:rPr>
+        <w:t>edication add</w:t>
+      </w:r>
+      <w:r>
+        <w:rPr>
+          <w:sz w:val="24"/>
+          <w:szCs w:val="24"/>
+        </w:rPr>
+        <w:t>ing</w:t>
+      </w:r>
+      <w:r>
+        <w:rPr>
+          <w:sz w:val="24"/>
+          <w:szCs w:val="24"/>
+        </w:rPr>
+        <w:t>, edit</w:t>
+      </w:r>
+      <w:r>
+        <w:rPr>
+          <w:sz w:val="24"/>
+          <w:szCs w:val="24"/>
+        </w:rPr>
+        <w:t>ing</w:t>
+      </w:r>
+      <w:r>
+        <w:rPr>
+          <w:sz w:val="24"/>
+          <w:szCs w:val="24"/>
+        </w:rPr>
+        <w:t xml:space="preserve"> module</w:t>
+      </w:r>
+      <w:r>
+        <w:rPr>
+          <w:sz w:val="24"/>
+          <w:szCs w:val="24"/>
+        </w:rPr>
+        <w:t>s</w:t>
+      </w:r>
+      <w:r>
+        <w:rPr>
+          <w:sz w:val="24"/>
+          <w:szCs w:val="24"/>
+        </w:rPr>
+        <w:t xml:space="preserve"> will be used, and then the module that will send a notification to the user when the necessary conditions are met will be activated.</w:t>
+      </w:r>
+    </w:p>
+    <w:p>
+      <w:pPr>
+        <w:ind w:left="1416"/>
+        <w:rPr>
+          <w:sz w:val="24"/>
+          <w:szCs w:val="24"/>
+        </w:rPr>
+      </w:pPr>
+      <w:r>
+        <w:rPr>
+          <w:sz w:val="24"/>
+          <w:szCs w:val="24"/>
+        </w:rPr>
+        <w:t xml:space="preserve">In second use case, doctor appointment management module will be used, after that the module that will send a notification to the user when the necessary conditions are met will be activated. Also the user can be delete or update the appoint from the appointment management module. </w:t>
+      </w:r>
+    </w:p>
+    <w:p>
+      <w:pPr>
+        <w:ind w:left="1416"/>
+        <w:rPr>
+          <w:sz w:val="24"/>
+          <w:szCs w:val="24"/>
+        </w:rPr>
+      </w:pPr>
+      <w:r>
+        <w:rPr>
+          <w:sz w:val="24"/>
+          <w:szCs w:val="24"/>
+        </w:rPr>
+        <w:t>In third use case, fitness and exercise management modules will be used for entering exercise information, also meanwhile the system track modules will be used. After that, in the frontend part, graph components will be represent the output.</w:t>
+      </w:r>
+    </w:p>
+    <w:p>
+      <w:pPr>
+        <w:ind w:left="1416"/>
+        <w:rPr>
+          <w:sz w:val="24"/>
+          <w:szCs w:val="24"/>
+        </w:rPr>
+      </w:pPr>
+      <w:r>
+        <w:rPr>
+          <w:sz w:val="24"/>
+          <w:szCs w:val="24"/>
+        </w:rPr>
+        <w:t>In fourth use case, hydration reminder module</w:t>
+      </w:r>
+      <w:r>
+        <w:rPr>
+          <w:sz w:val="24"/>
+          <w:szCs w:val="24"/>
+        </w:rPr>
+        <w:t xml:space="preserve"> </w:t>
+      </w:r>
+      <w:r>
+        <w:rPr>
+          <w:sz w:val="24"/>
+          <w:szCs w:val="24"/>
+        </w:rPr>
+        <w:t>will be used for</w:t>
+      </w:r>
+      <w:r>
+        <w:rPr>
+          <w:sz w:val="24"/>
+          <w:szCs w:val="24"/>
+        </w:rPr>
+        <w:t xml:space="preserve"> tracking the amount of water has been consumed. Before all that, the module that calculates the liter daily water intake for the user. After calculation and according to the user input, </w:t>
+      </w:r>
+      <w:r>
+        <w:rPr>
+          <w:sz w:val="24"/>
+          <w:szCs w:val="24"/>
+        </w:rPr>
+        <w:t>graph components will be represent the output.</w:t>
+      </w:r>
+    </w:p>
+    <w:p>
+      <w:pPr>
+        <w:pStyle w:val="ListeParagraf"/>
+        <w:numPr>
+          <w:ilvl w:val="0"/>
+          <w:numId w:val="5"/>
+        </w:numPr>
+        <w:rPr>
+          <w:b/>
+          <w:bCs/>
+          <w:sz w:val="24"/>
+          <w:szCs w:val="24"/>
+        </w:rPr>
+      </w:pPr>
+      <w:r>
+        <w:rPr>
+          <w:b/>
+          <w:bCs/>
+          <w:sz w:val="24"/>
+          <w:szCs w:val="24"/>
+        </w:rPr>
+        <w:t>Design Decisions</w:t>
+      </w:r>
+    </w:p>
+    <w:p>
+      <w:pPr>
         <w:pStyle w:val="ListeParagraf"/>
         <w:numPr>
           <w:ilvl w:val="1"/>
@@ -1242,7 +1622,64 @@
           <w:sz w:val="24"/>
           <w:szCs w:val="24"/>
         </w:rPr>
-        <w:t>Demo Requirement</w:t>
+        <w:t>Technology Comparisons</w:t>
+      </w:r>
+    </w:p>
+    <w:p>
+      <w:pPr>
+        <w:ind w:left="1416"/>
+        <w:rPr>
+          <w:sz w:val="24"/>
+          <w:szCs w:val="24"/>
+        </w:rPr>
+      </w:pPr>
+      <w:r>
+        <w:rPr>
+          <w:sz w:val="24"/>
+          <w:szCs w:val="24"/>
+        </w:rPr>
+        <w:lastRenderedPageBreak/>
+        <w:t>Due to the use of Django, the Python infrastructure will be used and we will be able to develop faster with less code. Unlike Express.js, Node.js-based projects, it works more automated, but it will be slower compared to a JavaScript-based language. Since we will be working with a small data set, processing files in JSON format rather than using a database will do the trick and also provide faster processing.</w:t>
+      </w:r>
+    </w:p>
+    <w:p>
+      <w:pPr>
+        <w:pStyle w:val="ListeParagraf"/>
+        <w:numPr>
+          <w:ilvl w:val="1"/>
+          <w:numId w:val="5"/>
+        </w:numPr>
+        <w:rPr>
+          <w:b/>
+          <w:bCs/>
+          <w:sz w:val="24"/>
+          <w:szCs w:val="24"/>
+        </w:rPr>
+      </w:pPr>
+      <w:r>
+        <w:rPr>
+          <w:b/>
+          <w:bCs/>
+          <w:sz w:val="24"/>
+          <w:szCs w:val="24"/>
+        </w:rPr>
+        <w:t>Decision Justifications</w:t>
+      </w:r>
+    </w:p>
+    <w:p>
+      <w:pPr>
+        <w:ind w:left="1416"/>
+        <w:rPr>
+          <w:sz w:val="24"/>
+          <w:szCs w:val="24"/>
+        </w:rPr>
+      </w:pPr>
+      <w:r>
+        <w:rPr>
+          <w:sz w:val="24"/>
+          <w:szCs w:val="24"/>
+        </w:rPr>
+        <w:t>The reason Django was chosen for the backend is that some members of the developer team have experience in this area and it will facilitate the development process. The choice of React for the frontend is due to it being a popular frontend framework used today and our desire to integrate it into the project.</w:t>
       </w:r>
     </w:p>
     <w:p>
@@ -1266,7 +1703,7 @@
           <w:sz w:val="24"/>
           <w:szCs w:val="24"/>
         </w:rPr>
-        <w:t>Design Decisions</w:t>
+        <w:t>GitHub Commit Requirement</w:t>
       </w:r>
     </w:p>
     <w:p>
@@ -1290,104 +1727,222 @@
           <w:sz w:val="24"/>
           <w:szCs w:val="24"/>
         </w:rPr>
-        <w:t>Technology Comparisons</w:t>
-      </w:r>
-    </w:p>
-    <w:p>
-      <w:pPr>
-        <w:pStyle w:val="ListeParagraf"/>
-        <w:numPr>
-          <w:ilvl w:val="1"/>
-          <w:numId w:val="5"/>
-        </w:numPr>
-        <w:rPr>
-          <w:b/>
-          <w:bCs/>
-          <w:sz w:val="24"/>
-          <w:szCs w:val="24"/>
-        </w:rPr>
-      </w:pPr>
-      <w:r>
-        <w:rPr>
-          <w:b/>
-          <w:bCs/>
-          <w:sz w:val="24"/>
-          <w:szCs w:val="24"/>
-        </w:rPr>
-        <w:t>Decision Justifications</w:t>
-      </w:r>
-    </w:p>
-    <w:p>
-      <w:pPr>
-        <w:pStyle w:val="ListeParagraf"/>
-        <w:numPr>
-          <w:ilvl w:val="0"/>
-          <w:numId w:val="5"/>
-        </w:numPr>
-        <w:rPr>
-          <w:b/>
-          <w:bCs/>
-          <w:sz w:val="24"/>
-          <w:szCs w:val="24"/>
-        </w:rPr>
-      </w:pPr>
-      <w:r>
-        <w:rPr>
-          <w:b/>
-          <w:bCs/>
-          <w:sz w:val="24"/>
-          <w:szCs w:val="24"/>
-        </w:rPr>
-        <w:t>GitHub Commit Requirement</w:t>
-      </w:r>
-    </w:p>
-    <w:p>
-      <w:pPr>
-        <w:pStyle w:val="ListeParagraf"/>
-        <w:numPr>
-          <w:ilvl w:val="1"/>
-          <w:numId w:val="5"/>
-        </w:numPr>
-        <w:rPr>
-          <w:b/>
-          <w:bCs/>
-          <w:sz w:val="24"/>
-          <w:szCs w:val="24"/>
-        </w:rPr>
-      </w:pPr>
-      <w:r>
-        <w:rPr>
-          <w:b/>
-          <w:bCs/>
-          <w:sz w:val="24"/>
-          <w:szCs w:val="24"/>
-        </w:rPr>
         <w:t>Code Implementations &amp; Interfaces</w:t>
       </w:r>
     </w:p>
     <w:p>
       <w:pPr>
-        <w:pStyle w:val="ListeParagraf"/>
-        <w:numPr>
-          <w:ilvl w:val="1"/>
-          <w:numId w:val="5"/>
-        </w:numPr>
-        <w:rPr>
-          <w:b/>
-          <w:bCs/>
-          <w:sz w:val="24"/>
-          <w:szCs w:val="24"/>
-        </w:rPr>
-      </w:pPr>
-      <w:r>
-        <w:rPr>
-          <w:b/>
-          <w:bCs/>
-          <w:sz w:val="24"/>
-          <w:szCs w:val="24"/>
-        </w:rPr>
-        <w:t>Technology Comparisons</w:t>
-      </w:r>
+        <w:ind w:left="1416"/>
+        <w:rPr>
+          <w:sz w:val="24"/>
+          <w:szCs w:val="24"/>
+        </w:rPr>
+      </w:pPr>
+      <w:r>
+        <w:rPr>
+          <w:sz w:val="24"/>
+          <w:szCs w:val="24"/>
+        </w:rPr>
+        <w:t>Every newly added feature is kept in the GitHub repository. The documentation currently being prepared is also kept in their respective folders.</w:t>
+      </w:r>
+    </w:p>
+    <w:p>
+      <w:pPr>
+        <w:rPr>
+          <w:sz w:val="24"/>
+          <w:szCs w:val="24"/>
+        </w:rPr>
+      </w:pPr>
+    </w:p>
+    <w:p>
+      <w:pPr>
+        <w:rPr>
+          <w:sz w:val="24"/>
+          <w:szCs w:val="24"/>
+        </w:rPr>
+      </w:pPr>
+    </w:p>
+    <w:p>
+      <w:pPr>
+        <w:jc w:val="center"/>
+        <w:rPr>
+          <w:sz w:val="24"/>
+          <w:szCs w:val="24"/>
+        </w:rPr>
+      </w:pPr>
+      <w:r>
+        <w:rPr>
+          <w:b/>
+          <w:bCs/>
+          <w:sz w:val="24"/>
+          <w:szCs w:val="24"/>
+        </w:rPr>
+        <w:t>TASK MATRIX</w:t>
+      </w:r>
+    </w:p>
+    <w:p>
+      <w:pPr>
+        <w:jc w:val="center"/>
+        <w:rPr>
+          <w:sz w:val="24"/>
+          <w:szCs w:val="24"/>
+        </w:rPr>
+      </w:pPr>
+    </w:p>
+    <w:tbl>
+      <w:tblPr>
+        <w:tblStyle w:val="TabloKlavuzu"/>
+        <w:tblW w:w="0" w:type="auto"/>
+        <w:tblLook w:val="04A0" w:firstRow="1" w:lastRow="0" w:firstColumn="1" w:lastColumn="0" w:noHBand="0" w:noVBand="1"/>
+      </w:tblPr>
+      <w:tblGrid>
+        <w:gridCol w:w="4531"/>
+        <w:gridCol w:w="4531"/>
+      </w:tblGrid>
+      <w:tr>
+        <w:tc>
+          <w:tcPr>
+            <w:tcW w:w="4531" w:type="dxa"/>
+          </w:tcPr>
+          <w:p>
+            <w:pPr>
+              <w:jc w:val="center"/>
+              <w:rPr>
+                <w:sz w:val="24"/>
+                <w:szCs w:val="24"/>
+              </w:rPr>
+            </w:pPr>
+            <w:r>
+              <w:rPr>
+                <w:sz w:val="24"/>
+                <w:szCs w:val="24"/>
+              </w:rPr>
+              <w:t>Kerem ELMA</w:t>
+            </w:r>
+          </w:p>
+        </w:tc>
+        <w:tc>
+          <w:tcPr>
+            <w:tcW w:w="4531" w:type="dxa"/>
+          </w:tcPr>
+          <w:p>
+            <w:pPr>
+              <w:jc w:val="center"/>
+              <w:rPr>
+                <w:sz w:val="24"/>
+                <w:szCs w:val="24"/>
+              </w:rPr>
+            </w:pPr>
+            <w:r>
+              <w:rPr>
+                <w:sz w:val="24"/>
+                <w:szCs w:val="24"/>
+              </w:rPr>
+              <w:t>System Overview</w:t>
+            </w:r>
+          </w:p>
+          <w:p>
+            <w:pPr>
+              <w:jc w:val="center"/>
+              <w:rPr>
+                <w:sz w:val="24"/>
+                <w:szCs w:val="24"/>
+              </w:rPr>
+            </w:pPr>
+            <w:r>
+              <w:rPr>
+                <w:sz w:val="24"/>
+                <w:szCs w:val="24"/>
+              </w:rPr>
+              <w:t>Implementation Details</w:t>
+            </w:r>
+          </w:p>
+          <w:p>
+            <w:pPr>
+              <w:jc w:val="center"/>
+              <w:rPr>
+                <w:sz w:val="24"/>
+                <w:szCs w:val="24"/>
+              </w:rPr>
+            </w:pPr>
+            <w:r>
+              <w:rPr>
+                <w:sz w:val="24"/>
+                <w:szCs w:val="24"/>
+              </w:rPr>
+              <w:t>GitHub Commit Requirement</w:t>
+            </w:r>
+          </w:p>
+        </w:tc>
+      </w:tr>
+      <w:tr>
+        <w:tc>
+          <w:tcPr>
+            <w:tcW w:w="4531" w:type="dxa"/>
+          </w:tcPr>
+          <w:p>
+            <w:pPr>
+              <w:jc w:val="center"/>
+              <w:rPr>
+                <w:sz w:val="24"/>
+                <w:szCs w:val="24"/>
+              </w:rPr>
+            </w:pPr>
+            <w:r>
+              <w:rPr>
+                <w:sz w:val="24"/>
+                <w:szCs w:val="24"/>
+              </w:rPr>
+              <w:t>Kaan ÖNEN</w:t>
+            </w:r>
+          </w:p>
+        </w:tc>
+        <w:tc>
+          <w:tcPr>
+            <w:tcW w:w="4531" w:type="dxa"/>
+          </w:tcPr>
+          <w:p>
+            <w:pPr>
+              <w:jc w:val="center"/>
+              <w:rPr>
+                <w:sz w:val="24"/>
+                <w:szCs w:val="24"/>
+              </w:rPr>
+            </w:pPr>
+            <w:r>
+              <w:rPr>
+                <w:sz w:val="24"/>
+                <w:szCs w:val="24"/>
+              </w:rPr>
+              <w:t>Use Case Support in Design</w:t>
+            </w:r>
+          </w:p>
+          <w:p>
+            <w:pPr>
+              <w:jc w:val="center"/>
+              <w:rPr>
+                <w:sz w:val="24"/>
+                <w:szCs w:val="24"/>
+              </w:rPr>
+            </w:pPr>
+            <w:r>
+              <w:rPr>
+                <w:sz w:val="24"/>
+                <w:szCs w:val="24"/>
+              </w:rPr>
+              <w:t>Design Decisions</w:t>
+            </w:r>
+          </w:p>
+        </w:tc>
+      </w:tr>
+    </w:tbl>
+    <w:p>
+      <w:pPr>
+        <w:rPr>
+          <w:sz w:val="24"/>
+          <w:szCs w:val="24"/>
+        </w:rPr>
+      </w:pPr>
     </w:p>
     <w:sectPr>
       <w:pgSz w:w="11906" w:h="16838"/>
@@ -3024,6 +3579,25 @@
       <w:spacing w:val="5"/>
     </w:rPr>
   </w:style>
+  <w:style w:type="table" w:styleId="TabloKlavuzu">
+    <w:name w:val="Table Grid"/>
+    <w:basedOn w:val="NormalTablo"/>
+    <w:uiPriority w:val="39"/>
+    <w:rsid w:val="005A4A24"/>
+    <w:pPr>
+      <w:spacing w:after="0" w:line="240" w:lineRule="auto"/>
+    </w:pPr>
+    <w:tblPr>
+      <w:tblBorders>
+        <w:top w:val="single" w:sz="4" w:space="0" w:color="auto"/>
+        <w:left w:val="single" w:sz="4" w:space="0" w:color="auto"/>
+        <w:bottom w:val="single" w:sz="4" w:space="0" w:color="auto"/>
+        <w:right w:val="single" w:sz="4" w:space="0" w:color="auto"/>
+        <w:insideH w:val="single" w:sz="4" w:space="0" w:color="auto"/>
+        <w:insideV w:val="single" w:sz="4" w:space="0" w:color="auto"/>
+      </w:tblBorders>
+    </w:tblPr>
+  </w:style>
 </w:styles>
 </file>
 

</xml_diff>